<commit_message>
changed demo documents and included app again
</commit_message>
<xml_diff>
--- a/Example Documents/DE - Advanced Line Recognition - SaaS.docx
+++ b/Example Documents/DE - Advanced Line Recognition - SaaS.docx
@@ -1,6 +1,6 @@
 
 <file path=word/document.xml><?xml version="1.0" encoding="utf-8"?>
-<w:document xmlns:wpc="http://schemas.microsoft.com/office/word/2010/wordprocessingCanvas" xmlns:cx="http://schemas.microsoft.com/office/drawing/2014/chartex" xmlns:cx1="http://schemas.microsoft.com/office/drawing/2015/9/8/chartex" xmlns:cx2="http://schemas.microsoft.com/office/drawing/2015/10/21/chartex" xmlns:cx3="http://schemas.microsoft.com/office/drawing/2016/5/9/chartex" xmlns:cx4="http://schemas.microsoft.com/office/drawing/2016/5/10/chartex" xmlns:cx5="http://schemas.microsoft.com/office/drawing/2016/5/11/chartex" xmlns:cx6="http://schemas.microsoft.com/office/drawing/2016/5/12/chartex" xmlns:cx7="http://schemas.microsoft.com/office/drawing/2016/5/13/chartex" xmlns:cx8="http://schemas.microsoft.com/office/drawing/2016/5/14/chartex" xmlns:mc="http://schemas.openxmlformats.org/markup-compatibility/2006" xmlns:aink="http://schemas.microsoft.com/office/drawing/2016/ink" xmlns:am3d="http://schemas.microsoft.com/office/drawing/2017/model3d" xmlns:o="urn:schemas-microsoft-com:office:office" xmlns:r="http://schemas.openxmlformats.org/officeDocument/2006/relationships" xmlns:m="http://schemas.openxmlformats.org/officeDocument/2006/math" xmlns:v="urn:schemas-microsoft-com:vml" xmlns:wp14="http://schemas.microsoft.com/office/word/2010/wordprocessingDrawing" xmlns:wp="http://schemas.openxmlformats.org/drawingml/2006/wordprocessingDrawing" xmlns:w10="urn:schemas-microsoft-com:office:word" xmlns:w="http://schemas.openxmlformats.org/wordprocessingml/2006/main" xmlns:w14="http://schemas.microsoft.com/office/word/2010/wordml" xmlns:w15="http://schemas.microsoft.com/office/word/2012/wordml" xmlns:w16cex="http://schemas.microsoft.com/office/word/2018/wordml/cex" xmlns:w16cid="http://schemas.microsoft.com/office/word/2016/wordml/cid" xmlns:w16="http://schemas.microsoft.com/office/word/2018/wordml" xmlns:w16sdtdh="http://schemas.microsoft.com/office/word/2020/wordml/sdtdatahash" xmlns:w16se="http://schemas.microsoft.com/office/word/2015/wordml/symex" xmlns:wpg="http://schemas.microsoft.com/office/word/2010/wordprocessingGroup" xmlns:wpi="http://schemas.microsoft.com/office/word/2010/wordprocessingInk" xmlns:wne="http://schemas.microsoft.com/office/word/2006/wordml" xmlns:wps="http://schemas.microsoft.com/office/word/2010/wordprocessingShape" mc:Ignorable="w14 w15 w16se w16cid w16 w16cex w16sdtdh wp14">
+<w:document xmlns:wpc="http://schemas.microsoft.com/office/word/2010/wordprocessingCanvas" xmlns:cx="http://schemas.microsoft.com/office/drawing/2014/chartex" xmlns:cx1="http://schemas.microsoft.com/office/drawing/2015/9/8/chartex" xmlns:cx2="http://schemas.microsoft.com/office/drawing/2015/10/21/chartex" xmlns:cx3="http://schemas.microsoft.com/office/drawing/2016/5/9/chartex" xmlns:cx4="http://schemas.microsoft.com/office/drawing/2016/5/10/chartex" xmlns:cx5="http://schemas.microsoft.com/office/drawing/2016/5/11/chartex" xmlns:cx6="http://schemas.microsoft.com/office/drawing/2016/5/12/chartex" xmlns:cx7="http://schemas.microsoft.com/office/drawing/2016/5/13/chartex" xmlns:cx8="http://schemas.microsoft.com/office/drawing/2016/5/14/chartex" xmlns:mc="http://schemas.openxmlformats.org/markup-compatibility/2006" xmlns:aink="http://schemas.microsoft.com/office/drawing/2016/ink" xmlns:am3d="http://schemas.microsoft.com/office/drawing/2017/model3d" xmlns:o="urn:schemas-microsoft-com:office:office" xmlns:oel="http://schemas.microsoft.com/office/2019/extlst" xmlns:r="http://schemas.openxmlformats.org/officeDocument/2006/relationships" xmlns:m="http://schemas.openxmlformats.org/officeDocument/2006/math" xmlns:v="urn:schemas-microsoft-com:vml" xmlns:wp14="http://schemas.microsoft.com/office/word/2010/wordprocessingDrawing" xmlns:wp="http://schemas.openxmlformats.org/drawingml/2006/wordprocessingDrawing" xmlns:w10="urn:schemas-microsoft-com:office:word" xmlns:w="http://schemas.openxmlformats.org/wordprocessingml/2006/main" xmlns:w14="http://schemas.microsoft.com/office/word/2010/wordml" xmlns:w15="http://schemas.microsoft.com/office/word/2012/wordml" xmlns:w16cex="http://schemas.microsoft.com/office/word/2018/wordml/cex" xmlns:w16cid="http://schemas.microsoft.com/office/word/2016/wordml/cid" xmlns:w16="http://schemas.microsoft.com/office/word/2018/wordml" xmlns:w16sdtdh="http://schemas.microsoft.com/office/word/2020/wordml/sdtdatahash" xmlns:w16se="http://schemas.microsoft.com/office/word/2015/wordml/symex" xmlns:wpg="http://schemas.microsoft.com/office/word/2010/wordprocessingGroup" xmlns:wpi="http://schemas.microsoft.com/office/word/2010/wordprocessingInk" xmlns:wne="http://schemas.microsoft.com/office/word/2006/wordml" xmlns:wps="http://schemas.microsoft.com/office/word/2010/wordprocessingShape" mc:Ignorable="w14 w15 w16se w16cid w16 w16cex w16sdtdh wp14">
   <w:body>
     <w:p>
       <w:pPr>
@@ -76,6 +76,7 @@
               <w:rPr>
                 <w:sz w:val="20"/>
                 <w:szCs w:val="20"/>
+                <w:lang w:val="en-US"/>
               </w:rPr>
             </w:pPr>
             <w:r>
@@ -85,10 +86,10 @@
                 <w:bCs/>
                 <w:sz w:val="11"/>
                 <w:szCs w:val="11"/>
-              </w:rPr>
-              <w:t xml:space="preserve">Wide World </w:t>
-            </w:r>
-            <w:proofErr w:type="spellStart"/>
+                <w:lang w:val="en-US"/>
+              </w:rPr>
+              <w:t>Wide World Importers AG</w:t>
+            </w:r>
             <w:r>
               <w:rPr>
                 <w:rFonts w:ascii="Arial" w:eastAsia="Arial" w:hAnsi="Arial" w:cs="Arial"/>
@@ -96,43 +97,25 @@
                 <w:bCs/>
                 <w:sz w:val="11"/>
                 <w:szCs w:val="11"/>
-              </w:rPr>
-              <w:t>Importers</w:t>
-            </w:r>
-            <w:proofErr w:type="spellEnd"/>
-            <w:r>
-              <w:rPr>
-                <w:rFonts w:ascii="Arial" w:eastAsia="Arial" w:hAnsi="Arial" w:cs="Arial"/>
-                <w:b/>
-                <w:bCs/>
+                <w:lang w:val="en-US"/>
+              </w:rPr>
+              <w:t xml:space="preserve">, </w:t>
+            </w:r>
+            <w:r>
+              <w:rPr>
+                <w:rFonts w:ascii="Arial" w:eastAsia="Arial" w:hAnsi="Arial" w:cs="Arial"/>
                 <w:sz w:val="11"/>
                 <w:szCs w:val="11"/>
-              </w:rPr>
-              <w:t xml:space="preserve"> AG</w:t>
-            </w:r>
-            <w:r>
-              <w:rPr>
-                <w:rFonts w:ascii="Arial" w:eastAsia="Arial" w:hAnsi="Arial" w:cs="Arial"/>
-                <w:b/>
-                <w:bCs/>
+                <w:lang w:val="en-US"/>
+              </w:rPr>
+              <w:t>Aviator Way, 3000</w:t>
+            </w:r>
+            <w:r>
+              <w:rPr>
+                <w:rFonts w:ascii="Arial" w:eastAsia="Arial" w:hAnsi="Arial" w:cs="Arial"/>
                 <w:sz w:val="11"/>
                 <w:szCs w:val="11"/>
-              </w:rPr>
-              <w:t xml:space="preserve">, </w:t>
-            </w:r>
-            <w:r>
-              <w:rPr>
-                <w:rFonts w:ascii="Arial" w:eastAsia="Arial" w:hAnsi="Arial" w:cs="Arial"/>
-                <w:sz w:val="11"/>
-                <w:szCs w:val="11"/>
-              </w:rPr>
-              <w:t>Aviator Way, 3000</w:t>
-            </w:r>
-            <w:r>
-              <w:rPr>
-                <w:rFonts w:ascii="Arial" w:eastAsia="Arial" w:hAnsi="Arial" w:cs="Arial"/>
-                <w:sz w:val="11"/>
-                <w:szCs w:val="11"/>
+                <w:lang w:val="en-US"/>
               </w:rPr>
               <w:t>, 60320 Frankfurt/Main</w:t>
             </w:r>
@@ -148,6 +131,7 @@
               <w:rPr>
                 <w:sz w:val="23"/>
                 <w:szCs w:val="23"/>
+                <w:lang w:val="en-US"/>
               </w:rPr>
             </w:pPr>
           </w:p>
@@ -166,6 +150,7 @@
                 <w:bCs/>
                 <w:sz w:val="23"/>
                 <w:szCs w:val="23"/>
+                <w:lang w:val="en-US"/>
               </w:rPr>
             </w:pPr>
           </w:p>
@@ -182,6 +167,7 @@
                 <w:rFonts w:ascii="Arial" w:eastAsia="Arial" w:hAnsi="Arial" w:cs="Arial"/>
                 <w:sz w:val="19"/>
                 <w:szCs w:val="19"/>
+                <w:lang w:val="en-US"/>
               </w:rPr>
             </w:pPr>
           </w:p>
@@ -195,6 +181,7 @@
               <w:rPr>
                 <w:sz w:val="23"/>
                 <w:szCs w:val="23"/>
+                <w:lang w:val="en-US"/>
               </w:rPr>
             </w:pPr>
           </w:p>
@@ -2098,7 +2085,7 @@
                 <w:szCs w:val="19"/>
                 <w:lang w:val="en-US"/>
               </w:rPr>
-              <w:t>1114452</w:t>
+              <w:t>106003</w:t>
             </w:r>
           </w:p>
         </w:tc>
@@ -2316,25 +2303,7 @@
                 <w:sz w:val="19"/>
                 <w:szCs w:val="19"/>
               </w:rPr>
-              <w:t xml:space="preserve">OEM </w:t>
-            </w:r>
-            <w:proofErr w:type="spellStart"/>
-            <w:r>
-              <w:rPr>
-                <w:rFonts w:ascii="Arial" w:eastAsia="Arial" w:hAnsi="Arial" w:cs="Arial"/>
-                <w:sz w:val="19"/>
-                <w:szCs w:val="19"/>
-              </w:rPr>
-              <w:t>No</w:t>
-            </w:r>
-            <w:proofErr w:type="spellEnd"/>
-            <w:r>
-              <w:rPr>
-                <w:rFonts w:ascii="Arial" w:eastAsia="Arial" w:hAnsi="Arial" w:cs="Arial"/>
-                <w:sz w:val="19"/>
-                <w:szCs w:val="19"/>
-              </w:rPr>
-              <w:t>.</w:t>
+              <w:t>OEM No.</w:t>
             </w:r>
           </w:p>
         </w:tc>
@@ -3308,25 +3277,7 @@
                 <w:sz w:val="19"/>
                 <w:szCs w:val="19"/>
               </w:rPr>
-              <w:t xml:space="preserve">OEM </w:t>
-            </w:r>
-            <w:proofErr w:type="spellStart"/>
-            <w:r>
-              <w:rPr>
-                <w:rFonts w:ascii="Arial" w:eastAsia="Arial" w:hAnsi="Arial" w:cs="Arial"/>
-                <w:sz w:val="19"/>
-                <w:szCs w:val="19"/>
-              </w:rPr>
-              <w:t>No</w:t>
-            </w:r>
-            <w:proofErr w:type="spellEnd"/>
-            <w:r>
-              <w:rPr>
-                <w:rFonts w:ascii="Arial" w:eastAsia="Arial" w:hAnsi="Arial" w:cs="Arial"/>
-                <w:sz w:val="19"/>
-                <w:szCs w:val="19"/>
-              </w:rPr>
-              <w:t>.</w:t>
+              <w:t>OEM No.</w:t>
             </w:r>
           </w:p>
         </w:tc>
@@ -4338,8 +4289,18 @@
                 <w:rFonts w:ascii="Arial" w:eastAsia="Arial" w:hAnsi="Arial" w:cs="Arial"/>
                 <w:sz w:val="19"/>
                 <w:szCs w:val="19"/>
-              </w:rPr>
-              <w:t>1114483</w:t>
+                <w:lang w:val="en-US"/>
+              </w:rPr>
+              <w:t>10600</w:t>
+            </w:r>
+            <w:r>
+              <w:rPr>
+                <w:rFonts w:ascii="Arial" w:eastAsia="Arial" w:hAnsi="Arial" w:cs="Arial"/>
+                <w:sz w:val="19"/>
+                <w:szCs w:val="19"/>
+                <w:lang w:val="en-US"/>
+              </w:rPr>
+              <w:t>6</w:t>
             </w:r>
           </w:p>
         </w:tc>
@@ -4557,25 +4518,7 @@
                 <w:sz w:val="19"/>
                 <w:szCs w:val="19"/>
               </w:rPr>
-              <w:t xml:space="preserve">OEM </w:t>
-            </w:r>
-            <w:proofErr w:type="spellStart"/>
-            <w:r>
-              <w:rPr>
-                <w:rFonts w:ascii="Arial" w:eastAsia="Arial" w:hAnsi="Arial" w:cs="Arial"/>
-                <w:sz w:val="19"/>
-                <w:szCs w:val="19"/>
-              </w:rPr>
-              <w:t>No</w:t>
-            </w:r>
-            <w:proofErr w:type="spellEnd"/>
-            <w:r>
-              <w:rPr>
-                <w:rFonts w:ascii="Arial" w:eastAsia="Arial" w:hAnsi="Arial" w:cs="Arial"/>
-                <w:sz w:val="19"/>
-                <w:szCs w:val="19"/>
-              </w:rPr>
-              <w:t>.</w:t>
+              <w:t>OEM No.</w:t>
             </w:r>
           </w:p>
         </w:tc>
@@ -5269,6 +5212,7 @@
               <w:rPr>
                 <w:sz w:val="20"/>
                 <w:szCs w:val="20"/>
+                <w:lang w:val="en-US"/>
               </w:rPr>
             </w:pPr>
             <w:r>
@@ -5278,10 +5222,10 @@
                 <w:bCs/>
                 <w:sz w:val="11"/>
                 <w:szCs w:val="11"/>
-              </w:rPr>
-              <w:t xml:space="preserve">Wide World </w:t>
-            </w:r>
-            <w:proofErr w:type="spellStart"/>
+                <w:lang w:val="en-US"/>
+              </w:rPr>
+              <w:t>Wide World Importers AG</w:t>
+            </w:r>
             <w:r>
               <w:rPr>
                 <w:rFonts w:ascii="Arial" w:eastAsia="Arial" w:hAnsi="Arial" w:cs="Arial"/>
@@ -5289,43 +5233,25 @@
                 <w:bCs/>
                 <w:sz w:val="11"/>
                 <w:szCs w:val="11"/>
-              </w:rPr>
-              <w:t>Importers</w:t>
-            </w:r>
-            <w:proofErr w:type="spellEnd"/>
-            <w:r>
-              <w:rPr>
-                <w:rFonts w:ascii="Arial" w:eastAsia="Arial" w:hAnsi="Arial" w:cs="Arial"/>
-                <w:b/>
-                <w:bCs/>
+                <w:lang w:val="en-US"/>
+              </w:rPr>
+              <w:t xml:space="preserve">, </w:t>
+            </w:r>
+            <w:r>
+              <w:rPr>
+                <w:rFonts w:ascii="Arial" w:eastAsia="Arial" w:hAnsi="Arial" w:cs="Arial"/>
                 <w:sz w:val="11"/>
                 <w:szCs w:val="11"/>
-              </w:rPr>
-              <w:t xml:space="preserve"> AG</w:t>
-            </w:r>
-            <w:r>
-              <w:rPr>
-                <w:rFonts w:ascii="Arial" w:eastAsia="Arial" w:hAnsi="Arial" w:cs="Arial"/>
-                <w:b/>
-                <w:bCs/>
+                <w:lang w:val="en-US"/>
+              </w:rPr>
+              <w:t>Aviator Way, 3000</w:t>
+            </w:r>
+            <w:r>
+              <w:rPr>
+                <w:rFonts w:ascii="Arial" w:eastAsia="Arial" w:hAnsi="Arial" w:cs="Arial"/>
                 <w:sz w:val="11"/>
                 <w:szCs w:val="11"/>
-              </w:rPr>
-              <w:t xml:space="preserve">, </w:t>
-            </w:r>
-            <w:r>
-              <w:rPr>
-                <w:rFonts w:ascii="Arial" w:eastAsia="Arial" w:hAnsi="Arial" w:cs="Arial"/>
-                <w:sz w:val="11"/>
-                <w:szCs w:val="11"/>
-              </w:rPr>
-              <w:t>Aviator Way, 3000</w:t>
-            </w:r>
-            <w:r>
-              <w:rPr>
-                <w:rFonts w:ascii="Arial" w:eastAsia="Arial" w:hAnsi="Arial" w:cs="Arial"/>
-                <w:sz w:val="11"/>
-                <w:szCs w:val="11"/>
+                <w:lang w:val="en-US"/>
               </w:rPr>
               <w:t>, 60320 Frankfurt/Main</w:t>
             </w:r>
@@ -5341,6 +5267,7 @@
               <w:rPr>
                 <w:sz w:val="23"/>
                 <w:szCs w:val="23"/>
+                <w:lang w:val="en-US"/>
               </w:rPr>
             </w:pPr>
           </w:p>
@@ -5359,6 +5286,7 @@
                 <w:bCs/>
                 <w:sz w:val="23"/>
                 <w:szCs w:val="23"/>
+                <w:lang w:val="en-US"/>
               </w:rPr>
             </w:pPr>
           </w:p>
@@ -5375,6 +5303,7 @@
                 <w:rFonts w:ascii="Arial" w:eastAsia="Arial" w:hAnsi="Arial" w:cs="Arial"/>
                 <w:sz w:val="19"/>
                 <w:szCs w:val="19"/>
+                <w:lang w:val="en-US"/>
               </w:rPr>
             </w:pPr>
           </w:p>
@@ -5388,6 +5317,7 @@
               <w:rPr>
                 <w:sz w:val="23"/>
                 <w:szCs w:val="23"/>
+                <w:lang w:val="en-US"/>
               </w:rPr>
             </w:pPr>
           </w:p>
@@ -7078,25 +7008,7 @@
                 <w:sz w:val="19"/>
                 <w:szCs w:val="19"/>
               </w:rPr>
-              <w:t xml:space="preserve">OEM </w:t>
-            </w:r>
-            <w:proofErr w:type="spellStart"/>
-            <w:r>
-              <w:rPr>
-                <w:rFonts w:ascii="Arial" w:eastAsia="Arial" w:hAnsi="Arial" w:cs="Arial"/>
-                <w:sz w:val="19"/>
-                <w:szCs w:val="19"/>
-              </w:rPr>
-              <w:t>No</w:t>
-            </w:r>
-            <w:proofErr w:type="spellEnd"/>
-            <w:r>
-              <w:rPr>
-                <w:rFonts w:ascii="Arial" w:eastAsia="Arial" w:hAnsi="Arial" w:cs="Arial"/>
-                <w:sz w:val="19"/>
-                <w:szCs w:val="19"/>
-              </w:rPr>
-              <w:t>.</w:t>
+              <w:t>OEM No.</w:t>
             </w:r>
           </w:p>
         </w:tc>
@@ -8664,7 +8576,7 @@
 </file>
 
 <file path=word/endnotes.xml><?xml version="1.0" encoding="utf-8"?>
-<w:endnotes xmlns:wpc="http://schemas.microsoft.com/office/word/2010/wordprocessingCanvas" xmlns:cx="http://schemas.microsoft.com/office/drawing/2014/chartex" xmlns:cx1="http://schemas.microsoft.com/office/drawing/2015/9/8/chartex" xmlns:cx2="http://schemas.microsoft.com/office/drawing/2015/10/21/chartex" xmlns:cx3="http://schemas.microsoft.com/office/drawing/2016/5/9/chartex" xmlns:cx4="http://schemas.microsoft.com/office/drawing/2016/5/10/chartex" xmlns:cx5="http://schemas.microsoft.com/office/drawing/2016/5/11/chartex" xmlns:cx6="http://schemas.microsoft.com/office/drawing/2016/5/12/chartex" xmlns:cx7="http://schemas.microsoft.com/office/drawing/2016/5/13/chartex" xmlns:cx8="http://schemas.microsoft.com/office/drawing/2016/5/14/chartex" xmlns:mc="http://schemas.openxmlformats.org/markup-compatibility/2006" xmlns:aink="http://schemas.microsoft.com/office/drawing/2016/ink" xmlns:am3d="http://schemas.microsoft.com/office/drawing/2017/model3d" xmlns:o="urn:schemas-microsoft-com:office:office" xmlns:r="http://schemas.openxmlformats.org/officeDocument/2006/relationships" xmlns:m="http://schemas.openxmlformats.org/officeDocument/2006/math" xmlns:v="urn:schemas-microsoft-com:vml" xmlns:wp14="http://schemas.microsoft.com/office/word/2010/wordprocessingDrawing" xmlns:wp="http://schemas.openxmlformats.org/drawingml/2006/wordprocessingDrawing" xmlns:w10="urn:schemas-microsoft-com:office:word" xmlns:w="http://schemas.openxmlformats.org/wordprocessingml/2006/main" xmlns:w14="http://schemas.microsoft.com/office/word/2010/wordml" xmlns:w15="http://schemas.microsoft.com/office/word/2012/wordml" xmlns:w16cex="http://schemas.microsoft.com/office/word/2018/wordml/cex" xmlns:w16cid="http://schemas.microsoft.com/office/word/2016/wordml/cid" xmlns:w16="http://schemas.microsoft.com/office/word/2018/wordml" xmlns:w16sdtdh="http://schemas.microsoft.com/office/word/2020/wordml/sdtdatahash" xmlns:w16se="http://schemas.microsoft.com/office/word/2015/wordml/symex" xmlns:wpg="http://schemas.microsoft.com/office/word/2010/wordprocessingGroup" xmlns:wpi="http://schemas.microsoft.com/office/word/2010/wordprocessingInk" xmlns:wne="http://schemas.microsoft.com/office/word/2006/wordml" xmlns:wps="http://schemas.microsoft.com/office/word/2010/wordprocessingShape" mc:Ignorable="w14 w15 w16se w16cid w16 w16cex w16sdtdh wp14">
+<w:endnotes xmlns:wpc="http://schemas.microsoft.com/office/word/2010/wordprocessingCanvas" xmlns:cx="http://schemas.microsoft.com/office/drawing/2014/chartex" xmlns:cx1="http://schemas.microsoft.com/office/drawing/2015/9/8/chartex" xmlns:cx2="http://schemas.microsoft.com/office/drawing/2015/10/21/chartex" xmlns:cx3="http://schemas.microsoft.com/office/drawing/2016/5/9/chartex" xmlns:cx4="http://schemas.microsoft.com/office/drawing/2016/5/10/chartex" xmlns:cx5="http://schemas.microsoft.com/office/drawing/2016/5/11/chartex" xmlns:cx6="http://schemas.microsoft.com/office/drawing/2016/5/12/chartex" xmlns:cx7="http://schemas.microsoft.com/office/drawing/2016/5/13/chartex" xmlns:cx8="http://schemas.microsoft.com/office/drawing/2016/5/14/chartex" xmlns:mc="http://schemas.openxmlformats.org/markup-compatibility/2006" xmlns:aink="http://schemas.microsoft.com/office/drawing/2016/ink" xmlns:am3d="http://schemas.microsoft.com/office/drawing/2017/model3d" xmlns:o="urn:schemas-microsoft-com:office:office" xmlns:oel="http://schemas.microsoft.com/office/2019/extlst" xmlns:r="http://schemas.openxmlformats.org/officeDocument/2006/relationships" xmlns:m="http://schemas.openxmlformats.org/officeDocument/2006/math" xmlns:v="urn:schemas-microsoft-com:vml" xmlns:wp14="http://schemas.microsoft.com/office/word/2010/wordprocessingDrawing" xmlns:wp="http://schemas.openxmlformats.org/drawingml/2006/wordprocessingDrawing" xmlns:w10="urn:schemas-microsoft-com:office:word" xmlns:w="http://schemas.openxmlformats.org/wordprocessingml/2006/main" xmlns:w14="http://schemas.microsoft.com/office/word/2010/wordml" xmlns:w15="http://schemas.microsoft.com/office/word/2012/wordml" xmlns:w16cex="http://schemas.microsoft.com/office/word/2018/wordml/cex" xmlns:w16cid="http://schemas.microsoft.com/office/word/2016/wordml/cid" xmlns:w16="http://schemas.microsoft.com/office/word/2018/wordml" xmlns:w16sdtdh="http://schemas.microsoft.com/office/word/2020/wordml/sdtdatahash" xmlns:w16se="http://schemas.microsoft.com/office/word/2015/wordml/symex" xmlns:wpg="http://schemas.microsoft.com/office/word/2010/wordprocessingGroup" xmlns:wpi="http://schemas.microsoft.com/office/word/2010/wordprocessingInk" xmlns:wne="http://schemas.microsoft.com/office/word/2006/wordml" xmlns:wps="http://schemas.microsoft.com/office/word/2010/wordprocessingShape" mc:Ignorable="w14 w15 w16se w16cid w16 w16cex w16sdtdh wp14">
   <w:endnote w:type="separator" w:id="-1">
     <w:p>
       <w:r>
@@ -8683,7 +8595,7 @@
 </file>
 
 <file path=word/footer1.xml><?xml version="1.0" encoding="utf-8"?>
-<w:ftr xmlns:wpc="http://schemas.microsoft.com/office/word/2010/wordprocessingCanvas" xmlns:cx="http://schemas.microsoft.com/office/drawing/2014/chartex" xmlns:cx1="http://schemas.microsoft.com/office/drawing/2015/9/8/chartex" xmlns:cx2="http://schemas.microsoft.com/office/drawing/2015/10/21/chartex" xmlns:cx3="http://schemas.microsoft.com/office/drawing/2016/5/9/chartex" xmlns:cx4="http://schemas.microsoft.com/office/drawing/2016/5/10/chartex" xmlns:cx5="http://schemas.microsoft.com/office/drawing/2016/5/11/chartex" xmlns:cx6="http://schemas.microsoft.com/office/drawing/2016/5/12/chartex" xmlns:cx7="http://schemas.microsoft.com/office/drawing/2016/5/13/chartex" xmlns:cx8="http://schemas.microsoft.com/office/drawing/2016/5/14/chartex" xmlns:mc="http://schemas.openxmlformats.org/markup-compatibility/2006" xmlns:aink="http://schemas.microsoft.com/office/drawing/2016/ink" xmlns:am3d="http://schemas.microsoft.com/office/drawing/2017/model3d" xmlns:o="urn:schemas-microsoft-com:office:office" xmlns:r="http://schemas.openxmlformats.org/officeDocument/2006/relationships" xmlns:m="http://schemas.openxmlformats.org/officeDocument/2006/math" xmlns:v="urn:schemas-microsoft-com:vml" xmlns:wp14="http://schemas.microsoft.com/office/word/2010/wordprocessingDrawing" xmlns:wp="http://schemas.openxmlformats.org/drawingml/2006/wordprocessingDrawing" xmlns:w10="urn:schemas-microsoft-com:office:word" xmlns:w="http://schemas.openxmlformats.org/wordprocessingml/2006/main" xmlns:w14="http://schemas.microsoft.com/office/word/2010/wordml" xmlns:w15="http://schemas.microsoft.com/office/word/2012/wordml" xmlns:w16cex="http://schemas.microsoft.com/office/word/2018/wordml/cex" xmlns:w16cid="http://schemas.microsoft.com/office/word/2016/wordml/cid" xmlns:w16="http://schemas.microsoft.com/office/word/2018/wordml" xmlns:w16sdtdh="http://schemas.microsoft.com/office/word/2020/wordml/sdtdatahash" xmlns:w16se="http://schemas.microsoft.com/office/word/2015/wordml/symex" xmlns:wpg="http://schemas.microsoft.com/office/word/2010/wordprocessingGroup" xmlns:wpi="http://schemas.microsoft.com/office/word/2010/wordprocessingInk" xmlns:wne="http://schemas.microsoft.com/office/word/2006/wordml" xmlns:wps="http://schemas.microsoft.com/office/word/2010/wordprocessingShape" mc:Ignorable="w14 w15 w16se w16cid w16 w16cex w16sdtdh wp14">
+<w:ftr xmlns:wpc="http://schemas.microsoft.com/office/word/2010/wordprocessingCanvas" xmlns:cx="http://schemas.microsoft.com/office/drawing/2014/chartex" xmlns:cx1="http://schemas.microsoft.com/office/drawing/2015/9/8/chartex" xmlns:cx2="http://schemas.microsoft.com/office/drawing/2015/10/21/chartex" xmlns:cx3="http://schemas.microsoft.com/office/drawing/2016/5/9/chartex" xmlns:cx4="http://schemas.microsoft.com/office/drawing/2016/5/10/chartex" xmlns:cx5="http://schemas.microsoft.com/office/drawing/2016/5/11/chartex" xmlns:cx6="http://schemas.microsoft.com/office/drawing/2016/5/12/chartex" xmlns:cx7="http://schemas.microsoft.com/office/drawing/2016/5/13/chartex" xmlns:cx8="http://schemas.microsoft.com/office/drawing/2016/5/14/chartex" xmlns:mc="http://schemas.openxmlformats.org/markup-compatibility/2006" xmlns:aink="http://schemas.microsoft.com/office/drawing/2016/ink" xmlns:am3d="http://schemas.microsoft.com/office/drawing/2017/model3d" xmlns:o="urn:schemas-microsoft-com:office:office" xmlns:oel="http://schemas.microsoft.com/office/2019/extlst" xmlns:r="http://schemas.openxmlformats.org/officeDocument/2006/relationships" xmlns:m="http://schemas.openxmlformats.org/officeDocument/2006/math" xmlns:v="urn:schemas-microsoft-com:vml" xmlns:wp14="http://schemas.microsoft.com/office/word/2010/wordprocessingDrawing" xmlns:wp="http://schemas.openxmlformats.org/drawingml/2006/wordprocessingDrawing" xmlns:w10="urn:schemas-microsoft-com:office:word" xmlns:w="http://schemas.openxmlformats.org/wordprocessingml/2006/main" xmlns:w14="http://schemas.microsoft.com/office/word/2010/wordml" xmlns:w15="http://schemas.microsoft.com/office/word/2012/wordml" xmlns:w16cex="http://schemas.microsoft.com/office/word/2018/wordml/cex" xmlns:w16cid="http://schemas.microsoft.com/office/word/2016/wordml/cid" xmlns:w16="http://schemas.microsoft.com/office/word/2018/wordml" xmlns:w16sdtdh="http://schemas.microsoft.com/office/word/2020/wordml/sdtdatahash" xmlns:w16se="http://schemas.microsoft.com/office/word/2015/wordml/symex" xmlns:wpg="http://schemas.microsoft.com/office/word/2010/wordprocessingGroup" xmlns:wpi="http://schemas.microsoft.com/office/word/2010/wordprocessingInk" xmlns:wne="http://schemas.microsoft.com/office/word/2006/wordml" xmlns:wps="http://schemas.microsoft.com/office/word/2010/wordprocessingShape" mc:Ignorable="w14 w15 w16se w16cid w16 w16cex w16sdtdh wp14">
   <w:p>
     <w:pPr>
       <w:pStyle w:val="Fuzeile"/>
@@ -8693,7 +8605,7 @@
 </file>
 
 <file path=word/footer2.xml><?xml version="1.0" encoding="utf-8"?>
-<w:ftr xmlns:wpc="http://schemas.microsoft.com/office/word/2010/wordprocessingCanvas" xmlns:cx="http://schemas.microsoft.com/office/drawing/2014/chartex" xmlns:cx1="http://schemas.microsoft.com/office/drawing/2015/9/8/chartex" xmlns:cx2="http://schemas.microsoft.com/office/drawing/2015/10/21/chartex" xmlns:cx3="http://schemas.microsoft.com/office/drawing/2016/5/9/chartex" xmlns:cx4="http://schemas.microsoft.com/office/drawing/2016/5/10/chartex" xmlns:cx5="http://schemas.microsoft.com/office/drawing/2016/5/11/chartex" xmlns:cx6="http://schemas.microsoft.com/office/drawing/2016/5/12/chartex" xmlns:cx7="http://schemas.microsoft.com/office/drawing/2016/5/13/chartex" xmlns:cx8="http://schemas.microsoft.com/office/drawing/2016/5/14/chartex" xmlns:mc="http://schemas.openxmlformats.org/markup-compatibility/2006" xmlns:aink="http://schemas.microsoft.com/office/drawing/2016/ink" xmlns:am3d="http://schemas.microsoft.com/office/drawing/2017/model3d" xmlns:o="urn:schemas-microsoft-com:office:office" xmlns:r="http://schemas.openxmlformats.org/officeDocument/2006/relationships" xmlns:m="http://schemas.openxmlformats.org/officeDocument/2006/math" xmlns:v="urn:schemas-microsoft-com:vml" xmlns:wp14="http://schemas.microsoft.com/office/word/2010/wordprocessingDrawing" xmlns:wp="http://schemas.openxmlformats.org/drawingml/2006/wordprocessingDrawing" xmlns:w10="urn:schemas-microsoft-com:office:word" xmlns:w="http://schemas.openxmlformats.org/wordprocessingml/2006/main" xmlns:w14="http://schemas.microsoft.com/office/word/2010/wordml" xmlns:w15="http://schemas.microsoft.com/office/word/2012/wordml" xmlns:w16cex="http://schemas.microsoft.com/office/word/2018/wordml/cex" xmlns:w16cid="http://schemas.microsoft.com/office/word/2016/wordml/cid" xmlns:w16="http://schemas.microsoft.com/office/word/2018/wordml" xmlns:w16sdtdh="http://schemas.microsoft.com/office/word/2020/wordml/sdtdatahash" xmlns:w16se="http://schemas.microsoft.com/office/word/2015/wordml/symex" xmlns:wpg="http://schemas.microsoft.com/office/word/2010/wordprocessingGroup" xmlns:wpi="http://schemas.microsoft.com/office/word/2010/wordprocessingInk" xmlns:wne="http://schemas.microsoft.com/office/word/2006/wordml" xmlns:wps="http://schemas.microsoft.com/office/word/2010/wordprocessingShape" mc:Ignorable="w14 w15 w16se w16cid w16 w16cex w16sdtdh wp14">
+<w:ftr xmlns:wpc="http://schemas.microsoft.com/office/word/2010/wordprocessingCanvas" xmlns:cx="http://schemas.microsoft.com/office/drawing/2014/chartex" xmlns:cx1="http://schemas.microsoft.com/office/drawing/2015/9/8/chartex" xmlns:cx2="http://schemas.microsoft.com/office/drawing/2015/10/21/chartex" xmlns:cx3="http://schemas.microsoft.com/office/drawing/2016/5/9/chartex" xmlns:cx4="http://schemas.microsoft.com/office/drawing/2016/5/10/chartex" xmlns:cx5="http://schemas.microsoft.com/office/drawing/2016/5/11/chartex" xmlns:cx6="http://schemas.microsoft.com/office/drawing/2016/5/12/chartex" xmlns:cx7="http://schemas.microsoft.com/office/drawing/2016/5/13/chartex" xmlns:cx8="http://schemas.microsoft.com/office/drawing/2016/5/14/chartex" xmlns:mc="http://schemas.openxmlformats.org/markup-compatibility/2006" xmlns:aink="http://schemas.microsoft.com/office/drawing/2016/ink" xmlns:am3d="http://schemas.microsoft.com/office/drawing/2017/model3d" xmlns:o="urn:schemas-microsoft-com:office:office" xmlns:oel="http://schemas.microsoft.com/office/2019/extlst" xmlns:r="http://schemas.openxmlformats.org/officeDocument/2006/relationships" xmlns:m="http://schemas.openxmlformats.org/officeDocument/2006/math" xmlns:v="urn:schemas-microsoft-com:vml" xmlns:wp14="http://schemas.microsoft.com/office/word/2010/wordprocessingDrawing" xmlns:wp="http://schemas.openxmlformats.org/drawingml/2006/wordprocessingDrawing" xmlns:w10="urn:schemas-microsoft-com:office:word" xmlns:w="http://schemas.openxmlformats.org/wordprocessingml/2006/main" xmlns:w14="http://schemas.microsoft.com/office/word/2010/wordml" xmlns:w15="http://schemas.microsoft.com/office/word/2012/wordml" xmlns:w16cex="http://schemas.microsoft.com/office/word/2018/wordml/cex" xmlns:w16cid="http://schemas.microsoft.com/office/word/2016/wordml/cid" xmlns:w16="http://schemas.microsoft.com/office/word/2018/wordml" xmlns:w16sdtdh="http://schemas.microsoft.com/office/word/2020/wordml/sdtdatahash" xmlns:w16se="http://schemas.microsoft.com/office/word/2015/wordml/symex" xmlns:wpg="http://schemas.microsoft.com/office/word/2010/wordprocessingGroup" xmlns:wpi="http://schemas.microsoft.com/office/word/2010/wordprocessingInk" xmlns:wne="http://schemas.microsoft.com/office/word/2006/wordml" xmlns:wps="http://schemas.microsoft.com/office/word/2010/wordprocessingShape" mc:Ignorable="w14 w15 w16se w16cid w16 w16cex w16sdtdh wp14">
   <w:p>
     <w:pPr>
       <w:ind w:left="20"/>
@@ -9294,7 +9206,7 @@
 </file>
 
 <file path=word/footer3.xml><?xml version="1.0" encoding="utf-8"?>
-<w:ftr xmlns:wpc="http://schemas.microsoft.com/office/word/2010/wordprocessingCanvas" xmlns:cx="http://schemas.microsoft.com/office/drawing/2014/chartex" xmlns:cx1="http://schemas.microsoft.com/office/drawing/2015/9/8/chartex" xmlns:cx2="http://schemas.microsoft.com/office/drawing/2015/10/21/chartex" xmlns:cx3="http://schemas.microsoft.com/office/drawing/2016/5/9/chartex" xmlns:cx4="http://schemas.microsoft.com/office/drawing/2016/5/10/chartex" xmlns:cx5="http://schemas.microsoft.com/office/drawing/2016/5/11/chartex" xmlns:cx6="http://schemas.microsoft.com/office/drawing/2016/5/12/chartex" xmlns:cx7="http://schemas.microsoft.com/office/drawing/2016/5/13/chartex" xmlns:cx8="http://schemas.microsoft.com/office/drawing/2016/5/14/chartex" xmlns:mc="http://schemas.openxmlformats.org/markup-compatibility/2006" xmlns:aink="http://schemas.microsoft.com/office/drawing/2016/ink" xmlns:am3d="http://schemas.microsoft.com/office/drawing/2017/model3d" xmlns:o="urn:schemas-microsoft-com:office:office" xmlns:r="http://schemas.openxmlformats.org/officeDocument/2006/relationships" xmlns:m="http://schemas.openxmlformats.org/officeDocument/2006/math" xmlns:v="urn:schemas-microsoft-com:vml" xmlns:wp14="http://schemas.microsoft.com/office/word/2010/wordprocessingDrawing" xmlns:wp="http://schemas.openxmlformats.org/drawingml/2006/wordprocessingDrawing" xmlns:w10="urn:schemas-microsoft-com:office:word" xmlns:w="http://schemas.openxmlformats.org/wordprocessingml/2006/main" xmlns:w14="http://schemas.microsoft.com/office/word/2010/wordml" xmlns:w15="http://schemas.microsoft.com/office/word/2012/wordml" xmlns:w16cex="http://schemas.microsoft.com/office/word/2018/wordml/cex" xmlns:w16cid="http://schemas.microsoft.com/office/word/2016/wordml/cid" xmlns:w16="http://schemas.microsoft.com/office/word/2018/wordml" xmlns:w16sdtdh="http://schemas.microsoft.com/office/word/2020/wordml/sdtdatahash" xmlns:w16se="http://schemas.microsoft.com/office/word/2015/wordml/symex" xmlns:wpg="http://schemas.microsoft.com/office/word/2010/wordprocessingGroup" xmlns:wpi="http://schemas.microsoft.com/office/word/2010/wordprocessingInk" xmlns:wne="http://schemas.microsoft.com/office/word/2006/wordml" xmlns:wps="http://schemas.microsoft.com/office/word/2010/wordprocessingShape" mc:Ignorable="w14 w15 w16se w16cid w16 w16cex w16sdtdh wp14">
+<w:ftr xmlns:wpc="http://schemas.microsoft.com/office/word/2010/wordprocessingCanvas" xmlns:cx="http://schemas.microsoft.com/office/drawing/2014/chartex" xmlns:cx1="http://schemas.microsoft.com/office/drawing/2015/9/8/chartex" xmlns:cx2="http://schemas.microsoft.com/office/drawing/2015/10/21/chartex" xmlns:cx3="http://schemas.microsoft.com/office/drawing/2016/5/9/chartex" xmlns:cx4="http://schemas.microsoft.com/office/drawing/2016/5/10/chartex" xmlns:cx5="http://schemas.microsoft.com/office/drawing/2016/5/11/chartex" xmlns:cx6="http://schemas.microsoft.com/office/drawing/2016/5/12/chartex" xmlns:cx7="http://schemas.microsoft.com/office/drawing/2016/5/13/chartex" xmlns:cx8="http://schemas.microsoft.com/office/drawing/2016/5/14/chartex" xmlns:mc="http://schemas.openxmlformats.org/markup-compatibility/2006" xmlns:aink="http://schemas.microsoft.com/office/drawing/2016/ink" xmlns:am3d="http://schemas.microsoft.com/office/drawing/2017/model3d" xmlns:o="urn:schemas-microsoft-com:office:office" xmlns:oel="http://schemas.microsoft.com/office/2019/extlst" xmlns:r="http://schemas.openxmlformats.org/officeDocument/2006/relationships" xmlns:m="http://schemas.openxmlformats.org/officeDocument/2006/math" xmlns:v="urn:schemas-microsoft-com:vml" xmlns:wp14="http://schemas.microsoft.com/office/word/2010/wordprocessingDrawing" xmlns:wp="http://schemas.openxmlformats.org/drawingml/2006/wordprocessingDrawing" xmlns:w10="urn:schemas-microsoft-com:office:word" xmlns:w="http://schemas.openxmlformats.org/wordprocessingml/2006/main" xmlns:w14="http://schemas.microsoft.com/office/word/2010/wordml" xmlns:w15="http://schemas.microsoft.com/office/word/2012/wordml" xmlns:w16cex="http://schemas.microsoft.com/office/word/2018/wordml/cex" xmlns:w16cid="http://schemas.microsoft.com/office/word/2016/wordml/cid" xmlns:w16="http://schemas.microsoft.com/office/word/2018/wordml" xmlns:w16sdtdh="http://schemas.microsoft.com/office/word/2020/wordml/sdtdatahash" xmlns:w16se="http://schemas.microsoft.com/office/word/2015/wordml/symex" xmlns:wpg="http://schemas.microsoft.com/office/word/2010/wordprocessingGroup" xmlns:wpi="http://schemas.microsoft.com/office/word/2010/wordprocessingInk" xmlns:wne="http://schemas.microsoft.com/office/word/2006/wordml" xmlns:wps="http://schemas.microsoft.com/office/word/2010/wordprocessingShape" mc:Ignorable="w14 w15 w16se w16cid w16 w16cex w16sdtdh wp14">
   <w:p>
     <w:pPr>
       <w:pStyle w:val="Fuzeile"/>
@@ -9304,7 +9216,7 @@
 </file>
 
 <file path=word/footnotes.xml><?xml version="1.0" encoding="utf-8"?>
-<w:footnotes xmlns:wpc="http://schemas.microsoft.com/office/word/2010/wordprocessingCanvas" xmlns:cx="http://schemas.microsoft.com/office/drawing/2014/chartex" xmlns:cx1="http://schemas.microsoft.com/office/drawing/2015/9/8/chartex" xmlns:cx2="http://schemas.microsoft.com/office/drawing/2015/10/21/chartex" xmlns:cx3="http://schemas.microsoft.com/office/drawing/2016/5/9/chartex" xmlns:cx4="http://schemas.microsoft.com/office/drawing/2016/5/10/chartex" xmlns:cx5="http://schemas.microsoft.com/office/drawing/2016/5/11/chartex" xmlns:cx6="http://schemas.microsoft.com/office/drawing/2016/5/12/chartex" xmlns:cx7="http://schemas.microsoft.com/office/drawing/2016/5/13/chartex" xmlns:cx8="http://schemas.microsoft.com/office/drawing/2016/5/14/chartex" xmlns:mc="http://schemas.openxmlformats.org/markup-compatibility/2006" xmlns:aink="http://schemas.microsoft.com/office/drawing/2016/ink" xmlns:am3d="http://schemas.microsoft.com/office/drawing/2017/model3d" xmlns:o="urn:schemas-microsoft-com:office:office" xmlns:r="http://schemas.openxmlformats.org/officeDocument/2006/relationships" xmlns:m="http://schemas.openxmlformats.org/officeDocument/2006/math" xmlns:v="urn:schemas-microsoft-com:vml" xmlns:wp14="http://schemas.microsoft.com/office/word/2010/wordprocessingDrawing" xmlns:wp="http://schemas.openxmlformats.org/drawingml/2006/wordprocessingDrawing" xmlns:w10="urn:schemas-microsoft-com:office:word" xmlns:w="http://schemas.openxmlformats.org/wordprocessingml/2006/main" xmlns:w14="http://schemas.microsoft.com/office/word/2010/wordml" xmlns:w15="http://schemas.microsoft.com/office/word/2012/wordml" xmlns:w16cex="http://schemas.microsoft.com/office/word/2018/wordml/cex" xmlns:w16cid="http://schemas.microsoft.com/office/word/2016/wordml/cid" xmlns:w16="http://schemas.microsoft.com/office/word/2018/wordml" xmlns:w16sdtdh="http://schemas.microsoft.com/office/word/2020/wordml/sdtdatahash" xmlns:w16se="http://schemas.microsoft.com/office/word/2015/wordml/symex" xmlns:wpg="http://schemas.microsoft.com/office/word/2010/wordprocessingGroup" xmlns:wpi="http://schemas.microsoft.com/office/word/2010/wordprocessingInk" xmlns:wne="http://schemas.microsoft.com/office/word/2006/wordml" xmlns:wps="http://schemas.microsoft.com/office/word/2010/wordprocessingShape" mc:Ignorable="w14 w15 w16se w16cid w16 w16cex w16sdtdh wp14">
+<w:footnotes xmlns:wpc="http://schemas.microsoft.com/office/word/2010/wordprocessingCanvas" xmlns:cx="http://schemas.microsoft.com/office/drawing/2014/chartex" xmlns:cx1="http://schemas.microsoft.com/office/drawing/2015/9/8/chartex" xmlns:cx2="http://schemas.microsoft.com/office/drawing/2015/10/21/chartex" xmlns:cx3="http://schemas.microsoft.com/office/drawing/2016/5/9/chartex" xmlns:cx4="http://schemas.microsoft.com/office/drawing/2016/5/10/chartex" xmlns:cx5="http://schemas.microsoft.com/office/drawing/2016/5/11/chartex" xmlns:cx6="http://schemas.microsoft.com/office/drawing/2016/5/12/chartex" xmlns:cx7="http://schemas.microsoft.com/office/drawing/2016/5/13/chartex" xmlns:cx8="http://schemas.microsoft.com/office/drawing/2016/5/14/chartex" xmlns:mc="http://schemas.openxmlformats.org/markup-compatibility/2006" xmlns:aink="http://schemas.microsoft.com/office/drawing/2016/ink" xmlns:am3d="http://schemas.microsoft.com/office/drawing/2017/model3d" xmlns:o="urn:schemas-microsoft-com:office:office" xmlns:oel="http://schemas.microsoft.com/office/2019/extlst" xmlns:r="http://schemas.openxmlformats.org/officeDocument/2006/relationships" xmlns:m="http://schemas.openxmlformats.org/officeDocument/2006/math" xmlns:v="urn:schemas-microsoft-com:vml" xmlns:wp14="http://schemas.microsoft.com/office/word/2010/wordprocessingDrawing" xmlns:wp="http://schemas.openxmlformats.org/drawingml/2006/wordprocessingDrawing" xmlns:w10="urn:schemas-microsoft-com:office:word" xmlns:w="http://schemas.openxmlformats.org/wordprocessingml/2006/main" xmlns:w14="http://schemas.microsoft.com/office/word/2010/wordml" xmlns:w15="http://schemas.microsoft.com/office/word/2012/wordml" xmlns:w16cex="http://schemas.microsoft.com/office/word/2018/wordml/cex" xmlns:w16cid="http://schemas.microsoft.com/office/word/2016/wordml/cid" xmlns:w16="http://schemas.microsoft.com/office/word/2018/wordml" xmlns:w16sdtdh="http://schemas.microsoft.com/office/word/2020/wordml/sdtdatahash" xmlns:w16se="http://schemas.microsoft.com/office/word/2015/wordml/symex" xmlns:wpg="http://schemas.microsoft.com/office/word/2010/wordprocessingGroup" xmlns:wpi="http://schemas.microsoft.com/office/word/2010/wordprocessingInk" xmlns:wne="http://schemas.microsoft.com/office/word/2006/wordml" xmlns:wps="http://schemas.microsoft.com/office/word/2010/wordprocessingShape" mc:Ignorable="w14 w15 w16se w16cid w16 w16cex w16sdtdh wp14">
   <w:footnote w:type="separator" w:id="-1">
     <w:p>
       <w:r>
@@ -9323,7 +9235,7 @@
 </file>
 
 <file path=word/header1.xml><?xml version="1.0" encoding="utf-8"?>
-<w:hdr xmlns:wpc="http://schemas.microsoft.com/office/word/2010/wordprocessingCanvas" xmlns:cx="http://schemas.microsoft.com/office/drawing/2014/chartex" xmlns:cx1="http://schemas.microsoft.com/office/drawing/2015/9/8/chartex" xmlns:cx2="http://schemas.microsoft.com/office/drawing/2015/10/21/chartex" xmlns:cx3="http://schemas.microsoft.com/office/drawing/2016/5/9/chartex" xmlns:cx4="http://schemas.microsoft.com/office/drawing/2016/5/10/chartex" xmlns:cx5="http://schemas.microsoft.com/office/drawing/2016/5/11/chartex" xmlns:cx6="http://schemas.microsoft.com/office/drawing/2016/5/12/chartex" xmlns:cx7="http://schemas.microsoft.com/office/drawing/2016/5/13/chartex" xmlns:cx8="http://schemas.microsoft.com/office/drawing/2016/5/14/chartex" xmlns:mc="http://schemas.openxmlformats.org/markup-compatibility/2006" xmlns:aink="http://schemas.microsoft.com/office/drawing/2016/ink" xmlns:am3d="http://schemas.microsoft.com/office/drawing/2017/model3d" xmlns:o="urn:schemas-microsoft-com:office:office" xmlns:r="http://schemas.openxmlformats.org/officeDocument/2006/relationships" xmlns:m="http://schemas.openxmlformats.org/officeDocument/2006/math" xmlns:v="urn:schemas-microsoft-com:vml" xmlns:wp14="http://schemas.microsoft.com/office/word/2010/wordprocessingDrawing" xmlns:wp="http://schemas.openxmlformats.org/drawingml/2006/wordprocessingDrawing" xmlns:w10="urn:schemas-microsoft-com:office:word" xmlns:w="http://schemas.openxmlformats.org/wordprocessingml/2006/main" xmlns:w14="http://schemas.microsoft.com/office/word/2010/wordml" xmlns:w15="http://schemas.microsoft.com/office/word/2012/wordml" xmlns:w16cex="http://schemas.microsoft.com/office/word/2018/wordml/cex" xmlns:w16cid="http://schemas.microsoft.com/office/word/2016/wordml/cid" xmlns:w16="http://schemas.microsoft.com/office/word/2018/wordml" xmlns:w16sdtdh="http://schemas.microsoft.com/office/word/2020/wordml/sdtdatahash" xmlns:w16se="http://schemas.microsoft.com/office/word/2015/wordml/symex" xmlns:wpg="http://schemas.microsoft.com/office/word/2010/wordprocessingGroup" xmlns:wpi="http://schemas.microsoft.com/office/word/2010/wordprocessingInk" xmlns:wne="http://schemas.microsoft.com/office/word/2006/wordml" xmlns:wps="http://schemas.microsoft.com/office/word/2010/wordprocessingShape" mc:Ignorable="w14 w15 w16se w16cid w16 w16cex w16sdtdh wp14">
+<w:hdr xmlns:wpc="http://schemas.microsoft.com/office/word/2010/wordprocessingCanvas" xmlns:cx="http://schemas.microsoft.com/office/drawing/2014/chartex" xmlns:cx1="http://schemas.microsoft.com/office/drawing/2015/9/8/chartex" xmlns:cx2="http://schemas.microsoft.com/office/drawing/2015/10/21/chartex" xmlns:cx3="http://schemas.microsoft.com/office/drawing/2016/5/9/chartex" xmlns:cx4="http://schemas.microsoft.com/office/drawing/2016/5/10/chartex" xmlns:cx5="http://schemas.microsoft.com/office/drawing/2016/5/11/chartex" xmlns:cx6="http://schemas.microsoft.com/office/drawing/2016/5/12/chartex" xmlns:cx7="http://schemas.microsoft.com/office/drawing/2016/5/13/chartex" xmlns:cx8="http://schemas.microsoft.com/office/drawing/2016/5/14/chartex" xmlns:mc="http://schemas.openxmlformats.org/markup-compatibility/2006" xmlns:aink="http://schemas.microsoft.com/office/drawing/2016/ink" xmlns:am3d="http://schemas.microsoft.com/office/drawing/2017/model3d" xmlns:o="urn:schemas-microsoft-com:office:office" xmlns:oel="http://schemas.microsoft.com/office/2019/extlst" xmlns:r="http://schemas.openxmlformats.org/officeDocument/2006/relationships" xmlns:m="http://schemas.openxmlformats.org/officeDocument/2006/math" xmlns:v="urn:schemas-microsoft-com:vml" xmlns:wp14="http://schemas.microsoft.com/office/word/2010/wordprocessingDrawing" xmlns:wp="http://schemas.openxmlformats.org/drawingml/2006/wordprocessingDrawing" xmlns:w10="urn:schemas-microsoft-com:office:word" xmlns:w="http://schemas.openxmlformats.org/wordprocessingml/2006/main" xmlns:w14="http://schemas.microsoft.com/office/word/2010/wordml" xmlns:w15="http://schemas.microsoft.com/office/word/2012/wordml" xmlns:w16cex="http://schemas.microsoft.com/office/word/2018/wordml/cex" xmlns:w16cid="http://schemas.microsoft.com/office/word/2016/wordml/cid" xmlns:w16="http://schemas.microsoft.com/office/word/2018/wordml" xmlns:w16sdtdh="http://schemas.microsoft.com/office/word/2020/wordml/sdtdatahash" xmlns:w16se="http://schemas.microsoft.com/office/word/2015/wordml/symex" xmlns:wpg="http://schemas.microsoft.com/office/word/2010/wordprocessingGroup" xmlns:wpi="http://schemas.microsoft.com/office/word/2010/wordprocessingInk" xmlns:wne="http://schemas.microsoft.com/office/word/2006/wordml" xmlns:wps="http://schemas.microsoft.com/office/word/2010/wordprocessingShape" mc:Ignorable="w14 w15 w16se w16cid w16 w16cex w16sdtdh wp14">
   <w:p>
     <w:pPr>
       <w:pStyle w:val="Kopfzeile"/>
@@ -9333,7 +9245,7 @@
 </file>
 
 <file path=word/header2.xml><?xml version="1.0" encoding="utf-8"?>
-<w:hdr xmlns:wpc="http://schemas.microsoft.com/office/word/2010/wordprocessingCanvas" xmlns:cx="http://schemas.microsoft.com/office/drawing/2014/chartex" xmlns:cx1="http://schemas.microsoft.com/office/drawing/2015/9/8/chartex" xmlns:cx2="http://schemas.microsoft.com/office/drawing/2015/10/21/chartex" xmlns:cx3="http://schemas.microsoft.com/office/drawing/2016/5/9/chartex" xmlns:cx4="http://schemas.microsoft.com/office/drawing/2016/5/10/chartex" xmlns:cx5="http://schemas.microsoft.com/office/drawing/2016/5/11/chartex" xmlns:cx6="http://schemas.microsoft.com/office/drawing/2016/5/12/chartex" xmlns:cx7="http://schemas.microsoft.com/office/drawing/2016/5/13/chartex" xmlns:cx8="http://schemas.microsoft.com/office/drawing/2016/5/14/chartex" xmlns:mc="http://schemas.openxmlformats.org/markup-compatibility/2006" xmlns:aink="http://schemas.microsoft.com/office/drawing/2016/ink" xmlns:am3d="http://schemas.microsoft.com/office/drawing/2017/model3d" xmlns:o="urn:schemas-microsoft-com:office:office" xmlns:r="http://schemas.openxmlformats.org/officeDocument/2006/relationships" xmlns:m="http://schemas.openxmlformats.org/officeDocument/2006/math" xmlns:v="urn:schemas-microsoft-com:vml" xmlns:wp14="http://schemas.microsoft.com/office/word/2010/wordprocessingDrawing" xmlns:wp="http://schemas.openxmlformats.org/drawingml/2006/wordprocessingDrawing" xmlns:w10="urn:schemas-microsoft-com:office:word" xmlns:w="http://schemas.openxmlformats.org/wordprocessingml/2006/main" xmlns:w14="http://schemas.microsoft.com/office/word/2010/wordml" xmlns:w15="http://schemas.microsoft.com/office/word/2012/wordml" xmlns:w16cex="http://schemas.microsoft.com/office/word/2018/wordml/cex" xmlns:w16cid="http://schemas.microsoft.com/office/word/2016/wordml/cid" xmlns:w16="http://schemas.microsoft.com/office/word/2018/wordml" xmlns:w16sdtdh="http://schemas.microsoft.com/office/word/2020/wordml/sdtdatahash" xmlns:w16se="http://schemas.microsoft.com/office/word/2015/wordml/symex" xmlns:wpg="http://schemas.microsoft.com/office/word/2010/wordprocessingGroup" xmlns:wpi="http://schemas.microsoft.com/office/word/2010/wordprocessingInk" xmlns:wne="http://schemas.microsoft.com/office/word/2006/wordml" xmlns:wps="http://schemas.microsoft.com/office/word/2010/wordprocessingShape" mc:Ignorable="w14 w15 w16se w16cid w16 w16cex w16sdtdh wp14">
+<w:hdr xmlns:wpc="http://schemas.microsoft.com/office/word/2010/wordprocessingCanvas" xmlns:cx="http://schemas.microsoft.com/office/drawing/2014/chartex" xmlns:cx1="http://schemas.microsoft.com/office/drawing/2015/9/8/chartex" xmlns:cx2="http://schemas.microsoft.com/office/drawing/2015/10/21/chartex" xmlns:cx3="http://schemas.microsoft.com/office/drawing/2016/5/9/chartex" xmlns:cx4="http://schemas.microsoft.com/office/drawing/2016/5/10/chartex" xmlns:cx5="http://schemas.microsoft.com/office/drawing/2016/5/11/chartex" xmlns:cx6="http://schemas.microsoft.com/office/drawing/2016/5/12/chartex" xmlns:cx7="http://schemas.microsoft.com/office/drawing/2016/5/13/chartex" xmlns:cx8="http://schemas.microsoft.com/office/drawing/2016/5/14/chartex" xmlns:mc="http://schemas.openxmlformats.org/markup-compatibility/2006" xmlns:aink="http://schemas.microsoft.com/office/drawing/2016/ink" xmlns:am3d="http://schemas.microsoft.com/office/drawing/2017/model3d" xmlns:o="urn:schemas-microsoft-com:office:office" xmlns:oel="http://schemas.microsoft.com/office/2019/extlst" xmlns:r="http://schemas.openxmlformats.org/officeDocument/2006/relationships" xmlns:m="http://schemas.openxmlformats.org/officeDocument/2006/math" xmlns:v="urn:schemas-microsoft-com:vml" xmlns:wp14="http://schemas.microsoft.com/office/word/2010/wordprocessingDrawing" xmlns:wp="http://schemas.openxmlformats.org/drawingml/2006/wordprocessingDrawing" xmlns:w10="urn:schemas-microsoft-com:office:word" xmlns:w="http://schemas.openxmlformats.org/wordprocessingml/2006/main" xmlns:w14="http://schemas.microsoft.com/office/word/2010/wordml" xmlns:w15="http://schemas.microsoft.com/office/word/2012/wordml" xmlns:w16cex="http://schemas.microsoft.com/office/word/2018/wordml/cex" xmlns:w16cid="http://schemas.microsoft.com/office/word/2016/wordml/cid" xmlns:w16="http://schemas.microsoft.com/office/word/2018/wordml" xmlns:w16sdtdh="http://schemas.microsoft.com/office/word/2020/wordml/sdtdatahash" xmlns:w16se="http://schemas.microsoft.com/office/word/2015/wordml/symex" xmlns:wpg="http://schemas.microsoft.com/office/word/2010/wordprocessingGroup" xmlns:wpi="http://schemas.microsoft.com/office/word/2010/wordprocessingInk" xmlns:wne="http://schemas.microsoft.com/office/word/2006/wordml" xmlns:wps="http://schemas.microsoft.com/office/word/2010/wordprocessingShape" mc:Ignorable="w14 w15 w16se w16cid w16 w16cex w16sdtdh wp14">
   <w:p>
     <w:pPr>
       <w:pStyle w:val="Kopfzeile"/>
@@ -9401,7 +9313,7 @@
 </file>
 
 <file path=word/header3.xml><?xml version="1.0" encoding="utf-8"?>
-<w:hdr xmlns:wpc="http://schemas.microsoft.com/office/word/2010/wordprocessingCanvas" xmlns:cx="http://schemas.microsoft.com/office/drawing/2014/chartex" xmlns:cx1="http://schemas.microsoft.com/office/drawing/2015/9/8/chartex" xmlns:cx2="http://schemas.microsoft.com/office/drawing/2015/10/21/chartex" xmlns:cx3="http://schemas.microsoft.com/office/drawing/2016/5/9/chartex" xmlns:cx4="http://schemas.microsoft.com/office/drawing/2016/5/10/chartex" xmlns:cx5="http://schemas.microsoft.com/office/drawing/2016/5/11/chartex" xmlns:cx6="http://schemas.microsoft.com/office/drawing/2016/5/12/chartex" xmlns:cx7="http://schemas.microsoft.com/office/drawing/2016/5/13/chartex" xmlns:cx8="http://schemas.microsoft.com/office/drawing/2016/5/14/chartex" xmlns:mc="http://schemas.openxmlformats.org/markup-compatibility/2006" xmlns:aink="http://schemas.microsoft.com/office/drawing/2016/ink" xmlns:am3d="http://schemas.microsoft.com/office/drawing/2017/model3d" xmlns:o="urn:schemas-microsoft-com:office:office" xmlns:r="http://schemas.openxmlformats.org/officeDocument/2006/relationships" xmlns:m="http://schemas.openxmlformats.org/officeDocument/2006/math" xmlns:v="urn:schemas-microsoft-com:vml" xmlns:wp14="http://schemas.microsoft.com/office/word/2010/wordprocessingDrawing" xmlns:wp="http://schemas.openxmlformats.org/drawingml/2006/wordprocessingDrawing" xmlns:w10="urn:schemas-microsoft-com:office:word" xmlns:w="http://schemas.openxmlformats.org/wordprocessingml/2006/main" xmlns:w14="http://schemas.microsoft.com/office/word/2010/wordml" xmlns:w15="http://schemas.microsoft.com/office/word/2012/wordml" xmlns:w16cex="http://schemas.microsoft.com/office/word/2018/wordml/cex" xmlns:w16cid="http://schemas.microsoft.com/office/word/2016/wordml/cid" xmlns:w16="http://schemas.microsoft.com/office/word/2018/wordml" xmlns:w16sdtdh="http://schemas.microsoft.com/office/word/2020/wordml/sdtdatahash" xmlns:w16se="http://schemas.microsoft.com/office/word/2015/wordml/symex" xmlns:wpg="http://schemas.microsoft.com/office/word/2010/wordprocessingGroup" xmlns:wpi="http://schemas.microsoft.com/office/word/2010/wordprocessingInk" xmlns:wne="http://schemas.microsoft.com/office/word/2006/wordml" xmlns:wps="http://schemas.microsoft.com/office/word/2010/wordprocessingShape" mc:Ignorable="w14 w15 w16se w16cid w16 w16cex w16sdtdh wp14">
+<w:hdr xmlns:wpc="http://schemas.microsoft.com/office/word/2010/wordprocessingCanvas" xmlns:cx="http://schemas.microsoft.com/office/drawing/2014/chartex" xmlns:cx1="http://schemas.microsoft.com/office/drawing/2015/9/8/chartex" xmlns:cx2="http://schemas.microsoft.com/office/drawing/2015/10/21/chartex" xmlns:cx3="http://schemas.microsoft.com/office/drawing/2016/5/9/chartex" xmlns:cx4="http://schemas.microsoft.com/office/drawing/2016/5/10/chartex" xmlns:cx5="http://schemas.microsoft.com/office/drawing/2016/5/11/chartex" xmlns:cx6="http://schemas.microsoft.com/office/drawing/2016/5/12/chartex" xmlns:cx7="http://schemas.microsoft.com/office/drawing/2016/5/13/chartex" xmlns:cx8="http://schemas.microsoft.com/office/drawing/2016/5/14/chartex" xmlns:mc="http://schemas.openxmlformats.org/markup-compatibility/2006" xmlns:aink="http://schemas.microsoft.com/office/drawing/2016/ink" xmlns:am3d="http://schemas.microsoft.com/office/drawing/2017/model3d" xmlns:o="urn:schemas-microsoft-com:office:office" xmlns:oel="http://schemas.microsoft.com/office/2019/extlst" xmlns:r="http://schemas.openxmlformats.org/officeDocument/2006/relationships" xmlns:m="http://schemas.openxmlformats.org/officeDocument/2006/math" xmlns:v="urn:schemas-microsoft-com:vml" xmlns:wp14="http://schemas.microsoft.com/office/word/2010/wordprocessingDrawing" xmlns:wp="http://schemas.openxmlformats.org/drawingml/2006/wordprocessingDrawing" xmlns:w10="urn:schemas-microsoft-com:office:word" xmlns:w="http://schemas.openxmlformats.org/wordprocessingml/2006/main" xmlns:w14="http://schemas.microsoft.com/office/word/2010/wordml" xmlns:w15="http://schemas.microsoft.com/office/word/2012/wordml" xmlns:w16cex="http://schemas.microsoft.com/office/word/2018/wordml/cex" xmlns:w16cid="http://schemas.microsoft.com/office/word/2016/wordml/cid" xmlns:w16="http://schemas.microsoft.com/office/word/2018/wordml" xmlns:w16sdtdh="http://schemas.microsoft.com/office/word/2020/wordml/sdtdatahash" xmlns:w16se="http://schemas.microsoft.com/office/word/2015/wordml/symex" xmlns:wpg="http://schemas.microsoft.com/office/word/2010/wordprocessingGroup" xmlns:wpi="http://schemas.microsoft.com/office/word/2010/wordprocessingInk" xmlns:wne="http://schemas.microsoft.com/office/word/2006/wordml" xmlns:wps="http://schemas.microsoft.com/office/word/2010/wordprocessingShape" mc:Ignorable="w14 w15 w16se w16cid w16 w16cex w16sdtdh wp14">
   <w:p>
     <w:pPr>
       <w:pStyle w:val="Kopfzeile"/>

</xml_diff>